<commit_message>
updated with link inside document
links were already present in video.txt file.
</commit_message>
<xml_diff>
--- a/CpE301_FinalReport_WeatherShield.docx
+++ b/CpE301_FinalReport_WeatherShield.docx
@@ -610,8 +610,6 @@
           <w:r>
             <w:t>Contents</w:t>
           </w:r>
-          <w:bookmarkStart w:id="1" w:name="_GoBack"/>
-          <w:bookmarkEnd w:id="1"/>
         </w:p>
         <w:p>
           <w:pPr>
@@ -2562,7 +2560,7 @@
           <w:sz w:val="20"/>
         </w:rPr>
       </w:pPr>
-      <w:bookmarkStart w:id="2" w:name="_Toc450642079"/>
+      <w:bookmarkStart w:id="1" w:name="_Toc450642079"/>
       <w:r>
         <w:rPr>
           <w:rFonts w:eastAsia="Arial"/>
@@ -2575,7 +2573,7 @@
         </w:rPr>
         <w:t>:</w:t>
       </w:r>
-      <w:bookmarkEnd w:id="2"/>
+      <w:bookmarkEnd w:id="1"/>
     </w:p>
     <w:p>
       <w:pPr>
@@ -2665,7 +2663,7 @@
           <w:szCs w:val="20"/>
         </w:rPr>
       </w:pPr>
-      <w:bookmarkStart w:id="3" w:name="_Toc450642080"/>
+      <w:bookmarkStart w:id="2" w:name="_Toc450642080"/>
       <w:r>
         <w:rPr>
           <w:rStyle w:val="Heading1Char"/>
@@ -2678,7 +2676,7 @@
         </w:rPr>
         <w:t>eliverables</w:t>
       </w:r>
-      <w:bookmarkEnd w:id="3"/>
+      <w:bookmarkEnd w:id="2"/>
       <w:r>
         <w:rPr>
           <w:rFonts w:ascii="Arial" w:eastAsia="Arial" w:hAnsi="Arial" w:cs="Arial"/>
@@ -2817,7 +2815,7 @@
           <w:sz w:val="20"/>
         </w:rPr>
       </w:pPr>
-      <w:bookmarkStart w:id="4" w:name="_Toc450642081"/>
+      <w:bookmarkStart w:id="3" w:name="_Toc450642081"/>
       <w:r>
         <w:rPr>
           <w:rFonts w:eastAsia="Arial"/>
@@ -2830,7 +2828,7 @@
         </w:rPr>
         <w:t>:</w:t>
       </w:r>
-      <w:bookmarkEnd w:id="4"/>
+      <w:bookmarkEnd w:id="3"/>
     </w:p>
     <w:p>
       <w:pPr>
@@ -3232,12 +3230,12 @@
         <w:t>the same data should be updated on cloud webpage and app</w:t>
       </w:r>
     </w:p>
+    <w:bookmarkStart w:id="4" w:name="_Toc449857260"/>
+    <w:bookmarkStart w:id="5" w:name="_Toc450642082"/>
     <w:p>
       <w:pPr>
         <w:pStyle w:val="Heading1"/>
       </w:pPr>
-      <w:bookmarkStart w:id="5" w:name="_Toc449857260"/>
-      <w:bookmarkStart w:id="6" w:name="_Toc450642082"/>
       <w:r>
         <w:rPr>
           <w:noProof/>
@@ -3412,8 +3410,8 @@
       <w:r>
         <w:t>Block Diagram</w:t>
       </w:r>
+      <w:bookmarkEnd w:id="4"/>
       <w:bookmarkEnd w:id="5"/>
-      <w:bookmarkEnd w:id="6"/>
     </w:p>
     <w:p>
       <w:pPr>
@@ -4651,13 +4649,13 @@
       <w:pPr>
         <w:pStyle w:val="Heading1"/>
       </w:pPr>
-      <w:bookmarkStart w:id="7" w:name="_Toc449857262"/>
-      <w:bookmarkStart w:id="8" w:name="_Toc450642083"/>
+      <w:bookmarkStart w:id="6" w:name="_Toc449857262"/>
+      <w:bookmarkStart w:id="7" w:name="_Toc450642083"/>
       <w:r>
         <w:t>Flowchart</w:t>
       </w:r>
+      <w:bookmarkEnd w:id="6"/>
       <w:bookmarkEnd w:id="7"/>
-      <w:bookmarkEnd w:id="8"/>
     </w:p>
     <w:p>
       <w:r>
@@ -5127,7 +5125,7 @@
       </w:r>
     </w:p>
     <w:p/>
-    <w:bookmarkStart w:id="9" w:name="_Toc450642084"/>
+    <w:bookmarkStart w:id="8" w:name="_Toc450642084"/>
     <w:p>
       <w:pPr>
         <w:pStyle w:val="Heading1"/>
@@ -5309,13 +5307,13 @@
           </mc:Fallback>
         </mc:AlternateContent>
       </w:r>
-      <w:bookmarkEnd w:id="9"/>
-    </w:p>
+      <w:bookmarkEnd w:id="8"/>
+    </w:p>
+    <w:bookmarkStart w:id="9" w:name="_Toc450642085"/>
     <w:p>
       <w:pPr>
         <w:pStyle w:val="Heading1"/>
       </w:pPr>
-      <w:bookmarkStart w:id="10" w:name="_Toc450642085"/>
       <w:r>
         <w:rPr>
           <w:noProof/>
@@ -5782,7 +5780,7 @@
           </mc:Fallback>
         </mc:AlternateContent>
       </w:r>
-      <w:bookmarkEnd w:id="10"/>
+      <w:bookmarkEnd w:id="9"/>
     </w:p>
     <w:p/>
     <w:p>
@@ -5855,13 +5853,13 @@
       <w:pPr>
         <w:pStyle w:val="Heading1"/>
       </w:pPr>
-      <w:bookmarkStart w:id="11" w:name="_Toc449857263"/>
-      <w:bookmarkStart w:id="12" w:name="_Toc450642086"/>
+      <w:bookmarkStart w:id="10" w:name="_Toc449857263"/>
+      <w:bookmarkStart w:id="11" w:name="_Toc450642086"/>
       <w:r>
         <w:t>Working</w:t>
       </w:r>
+      <w:bookmarkEnd w:id="10"/>
       <w:bookmarkEnd w:id="11"/>
-      <w:bookmarkEnd w:id="12"/>
     </w:p>
     <w:p>
       <w:pPr>
@@ -6187,16 +6185,16 @@
         </w:numPr>
         <w:spacing w:before="240" w:line="264" w:lineRule="auto"/>
       </w:pPr>
-      <w:bookmarkStart w:id="13" w:name="_Toc449857264"/>
-      <w:bookmarkStart w:id="14" w:name="_Toc450642087"/>
+      <w:bookmarkStart w:id="12" w:name="_Toc449857264"/>
+      <w:bookmarkStart w:id="13" w:name="_Toc450642087"/>
       <w:r>
         <w:t>Ha</w:t>
       </w:r>
+      <w:bookmarkEnd w:id="12"/>
+      <w:r>
+        <w:t>rdware</w:t>
+      </w:r>
       <w:bookmarkEnd w:id="13"/>
-      <w:r>
-        <w:t>rdware</w:t>
-      </w:r>
-      <w:bookmarkEnd w:id="14"/>
     </w:p>
     <w:p>
       <w:pPr>
@@ -6248,17 +6246,17 @@
         </w:numPr>
         <w:spacing w:before="240" w:line="264" w:lineRule="auto"/>
       </w:pPr>
-      <w:bookmarkStart w:id="15" w:name="_Toc449857265"/>
-      <w:bookmarkStart w:id="16" w:name="_Toc450642088"/>
+      <w:bookmarkStart w:id="14" w:name="_Toc449857265"/>
+      <w:bookmarkStart w:id="15" w:name="_Toc450642088"/>
       <w:r>
         <w:lastRenderedPageBreak/>
         <w:t>S</w:t>
       </w:r>
+      <w:bookmarkEnd w:id="14"/>
+      <w:r>
+        <w:t>oftware</w:t>
+      </w:r>
       <w:bookmarkEnd w:id="15"/>
-      <w:r>
-        <w:t>oftware</w:t>
-      </w:r>
-      <w:bookmarkEnd w:id="16"/>
     </w:p>
     <w:p>
       <w:pPr>
@@ -6748,13 +6746,13 @@
         </w:numPr>
         <w:spacing w:before="240" w:line="264" w:lineRule="auto"/>
       </w:pPr>
-      <w:bookmarkStart w:id="17" w:name="_Toc449857266"/>
-      <w:bookmarkStart w:id="18" w:name="_Toc450642089"/>
+      <w:bookmarkStart w:id="16" w:name="_Toc449857266"/>
+      <w:bookmarkStart w:id="17" w:name="_Toc450642089"/>
       <w:r>
         <w:t>Cloud</w:t>
       </w:r>
+      <w:bookmarkEnd w:id="16"/>
       <w:bookmarkEnd w:id="17"/>
-      <w:bookmarkEnd w:id="18"/>
     </w:p>
     <w:p>
       <w:pPr>
@@ -6932,14 +6930,14 @@
           <w:sz w:val="20"/>
         </w:rPr>
       </w:pPr>
-      <w:bookmarkStart w:id="19" w:name="_Toc450642090"/>
+      <w:bookmarkStart w:id="18" w:name="_Toc450642090"/>
       <w:r>
         <w:rPr>
           <w:rFonts w:eastAsia="Arial"/>
         </w:rPr>
         <w:t>Components</w:t>
       </w:r>
-      <w:bookmarkEnd w:id="19"/>
+      <w:bookmarkEnd w:id="18"/>
     </w:p>
     <w:p>
       <w:pPr>
@@ -7794,19 +7792,90 @@
     </w:p>
     <w:p>
       <w:pPr>
+        <w:spacing w:line="347" w:lineRule="exact"/>
+        <w:rPr>
+          <w:rFonts w:ascii="Arial" w:hAnsi="Arial" w:cs="Arial"/>
+          <w:sz w:val="24"/>
+          <w:szCs w:val="24"/>
+        </w:rPr>
+      </w:pPr>
+    </w:p>
+    <w:p>
+      <w:pPr>
+        <w:spacing w:line="347" w:lineRule="exact"/>
+        <w:rPr>
+          <w:rFonts w:ascii="Arial" w:hAnsi="Arial" w:cs="Arial"/>
+          <w:sz w:val="24"/>
+          <w:szCs w:val="24"/>
+        </w:rPr>
+      </w:pPr>
+    </w:p>
+    <w:p>
+      <w:pPr>
+        <w:spacing w:line="347" w:lineRule="exact"/>
+        <w:rPr>
+          <w:rFonts w:ascii="Arial" w:hAnsi="Arial" w:cs="Arial"/>
+          <w:sz w:val="24"/>
+          <w:szCs w:val="24"/>
+        </w:rPr>
+      </w:pPr>
+    </w:p>
+    <w:p>
+      <w:pPr>
+        <w:spacing w:line="347" w:lineRule="exact"/>
+        <w:rPr>
+          <w:rFonts w:ascii="Arial" w:hAnsi="Arial" w:cs="Arial"/>
+          <w:sz w:val="24"/>
+          <w:szCs w:val="24"/>
+        </w:rPr>
+      </w:pPr>
+    </w:p>
+    <w:p>
+      <w:pPr>
+        <w:spacing w:line="347" w:lineRule="exact"/>
+        <w:rPr>
+          <w:rFonts w:ascii="Arial" w:hAnsi="Arial" w:cs="Arial"/>
+          <w:sz w:val="24"/>
+          <w:szCs w:val="24"/>
+        </w:rPr>
+      </w:pPr>
+    </w:p>
+    <w:p>
+      <w:pPr>
+        <w:spacing w:line="347" w:lineRule="exact"/>
+        <w:rPr>
+          <w:rFonts w:ascii="Arial" w:hAnsi="Arial" w:cs="Arial"/>
+          <w:sz w:val="24"/>
+          <w:szCs w:val="24"/>
+        </w:rPr>
+      </w:pPr>
+    </w:p>
+    <w:p>
+      <w:pPr>
+        <w:spacing w:line="347" w:lineRule="exact"/>
+        <w:rPr>
+          <w:rFonts w:ascii="Arial" w:hAnsi="Arial" w:cs="Arial"/>
+          <w:sz w:val="24"/>
+          <w:szCs w:val="24"/>
+        </w:rPr>
+      </w:pPr>
+    </w:p>
+    <w:p>
+      <w:pPr>
         <w:pStyle w:val="Heading1"/>
         <w:rPr>
           <w:sz w:val="20"/>
         </w:rPr>
       </w:pPr>
-      <w:bookmarkStart w:id="20" w:name="_Toc450642091"/>
+      <w:bookmarkStart w:id="19" w:name="_Toc450642091"/>
       <w:r>
         <w:rPr>
           <w:rFonts w:eastAsia="Arial"/>
         </w:rPr>
+        <w:lastRenderedPageBreak/>
         <w:t>Schematic</w:t>
       </w:r>
-      <w:bookmarkEnd w:id="20"/>
+      <w:bookmarkEnd w:id="19"/>
     </w:p>
     <w:p>
       <w:pPr>
@@ -8383,14 +8452,14 @@
           <w:rFonts w:eastAsia="Arial"/>
         </w:rPr>
       </w:pPr>
-      <w:bookmarkStart w:id="21" w:name="_Toc450642092"/>
+      <w:bookmarkStart w:id="20" w:name="_Toc450642092"/>
       <w:r>
         <w:rPr>
           <w:rFonts w:eastAsia="Arial"/>
         </w:rPr>
         <w:t>PCB Design</w:t>
       </w:r>
-      <w:bookmarkEnd w:id="21"/>
+      <w:bookmarkEnd w:id="20"/>
     </w:p>
     <w:p>
       <w:pPr>
@@ -8921,14 +8990,14 @@
           <w:sz w:val="20"/>
         </w:rPr>
       </w:pPr>
-      <w:bookmarkStart w:id="22" w:name="_Toc450642093"/>
+      <w:bookmarkStart w:id="21" w:name="_Toc450642093"/>
       <w:r>
         <w:rPr>
           <w:rFonts w:eastAsia="Arial"/>
         </w:rPr>
         <w:t>Implementation</w:t>
       </w:r>
-      <w:bookmarkEnd w:id="22"/>
+      <w:bookmarkEnd w:id="21"/>
     </w:p>
     <w:p>
       <w:pPr>
@@ -9029,14 +9098,14 @@
           <w:rFonts w:eastAsia="Arial"/>
         </w:rPr>
       </w:pPr>
-      <w:bookmarkStart w:id="23" w:name="_Toc450642094"/>
+      <w:bookmarkStart w:id="22" w:name="_Toc450642094"/>
       <w:r>
         <w:rPr>
           <w:rFonts w:eastAsia="Arial"/>
         </w:rPr>
         <w:t>Snapshots/Screenshot/Videos</w:t>
       </w:r>
-      <w:bookmarkEnd w:id="23"/>
+      <w:bookmarkEnd w:id="22"/>
     </w:p>
     <w:p>
       <w:pPr>
@@ -9045,7 +9114,7 @@
         </w:rPr>
       </w:pPr>
     </w:p>
-    <w:bookmarkStart w:id="24" w:name="OLE_LINK6"/>
+    <w:bookmarkStart w:id="23" w:name="OLE_LINK6"/>
     <w:p>
       <w:pPr>
         <w:rPr>
@@ -9199,6 +9268,7 @@
     <w:p>
       <w:pPr>
         <w:rPr>
+          <w:rStyle w:val="Hyperlink"/>
           <w:lang w:eastAsia="ja-JP"/>
         </w:rPr>
       </w:pPr>
@@ -9212,18 +9282,158 @@
         </w:r>
       </w:hyperlink>
     </w:p>
+    <w:bookmarkStart w:id="24" w:name="_GoBack"/>
+    <w:p>
+      <w:pPr>
+        <w:rPr>
+          <w:rFonts w:ascii="Consolas" w:hAnsi="Consolas"/>
+          <w:color w:val="333333"/>
+          <w:sz w:val="18"/>
+          <w:szCs w:val="18"/>
+          <w:shd w:val="clear" w:color="auto" w:fill="FFFFFF"/>
+        </w:rPr>
+      </w:pPr>
+      <w:r>
+        <w:rPr>
+          <w:rFonts w:ascii="Consolas" w:hAnsi="Consolas"/>
+          <w:color w:val="333333"/>
+          <w:sz w:val="18"/>
+          <w:szCs w:val="18"/>
+          <w:shd w:val="clear" w:color="auto" w:fill="FFFFFF"/>
+        </w:rPr>
+        <w:fldChar w:fldCharType="begin"/>
+      </w:r>
+      <w:r>
+        <w:rPr>
+          <w:rFonts w:ascii="Consolas" w:hAnsi="Consolas"/>
+          <w:color w:val="333333"/>
+          <w:sz w:val="18"/>
+          <w:szCs w:val="18"/>
+          <w:shd w:val="clear" w:color="auto" w:fill="FFFFFF"/>
+        </w:rPr>
+        <w:instrText xml:space="preserve"> HYPERLINK "</w:instrText>
+      </w:r>
+      <w:r>
+        <w:rPr>
+          <w:rFonts w:ascii="Consolas" w:hAnsi="Consolas"/>
+          <w:color w:val="333333"/>
+          <w:sz w:val="18"/>
+          <w:szCs w:val="18"/>
+          <w:shd w:val="clear" w:color="auto" w:fill="FFFFFF"/>
+        </w:rPr>
+        <w:instrText>http://www.youtube.com/watch?v=OcLgdLm0k5k</w:instrText>
+      </w:r>
+      <w:r>
+        <w:rPr>
+          <w:rFonts w:ascii="Consolas" w:hAnsi="Consolas"/>
+          <w:color w:val="333333"/>
+          <w:sz w:val="18"/>
+          <w:szCs w:val="18"/>
+          <w:shd w:val="clear" w:color="auto" w:fill="FFFFFF"/>
+        </w:rPr>
+        <w:instrText xml:space="preserve">" </w:instrText>
+      </w:r>
+      <w:r>
+        <w:rPr>
+          <w:rFonts w:ascii="Consolas" w:hAnsi="Consolas"/>
+          <w:color w:val="333333"/>
+          <w:sz w:val="18"/>
+          <w:szCs w:val="18"/>
+          <w:shd w:val="clear" w:color="auto" w:fill="FFFFFF"/>
+        </w:rPr>
+        <w:fldChar w:fldCharType="separate"/>
+      </w:r>
+      <w:r>
+        <w:rPr>
+          <w:rStyle w:val="Hyperlink"/>
+          <w:rFonts w:ascii="Consolas" w:hAnsi="Consolas"/>
+          <w:sz w:val="18"/>
+          <w:szCs w:val="18"/>
+          <w:shd w:val="clear" w:color="auto" w:fill="FFFFFF"/>
+        </w:rPr>
+        <w:t>http://www.youtube.com/watch?v=OcLgdLm0k5k</w:t>
+      </w:r>
+      <w:r>
+        <w:rPr>
+          <w:rFonts w:ascii="Consolas" w:hAnsi="Consolas"/>
+          <w:color w:val="333333"/>
+          <w:sz w:val="18"/>
+          <w:szCs w:val="18"/>
+          <w:shd w:val="clear" w:color="auto" w:fill="FFFFFF"/>
+        </w:rPr>
+        <w:fldChar w:fldCharType="end"/>
+      </w:r>
+    </w:p>
+    <w:p>
+      <w:pPr>
+        <w:rPr>
+          <w:rFonts w:ascii="Consolas" w:hAnsi="Consolas"/>
+          <w:color w:val="333333"/>
+          <w:sz w:val="18"/>
+          <w:szCs w:val="18"/>
+          <w:shd w:val="clear" w:color="auto" w:fill="FFFFFF"/>
+        </w:rPr>
+      </w:pPr>
+      <w:hyperlink r:id="rId29" w:history="1">
+        <w:r>
+          <w:rPr>
+            <w:rStyle w:val="Hyperlink"/>
+            <w:rFonts w:ascii="Consolas" w:hAnsi="Consolas"/>
+            <w:sz w:val="18"/>
+            <w:szCs w:val="18"/>
+            <w:shd w:val="clear" w:color="auto" w:fill="FFFFFF"/>
+          </w:rPr>
+          <w:t>http://www.youtube.com/watch?v=zGocxh4NSjo</w:t>
+        </w:r>
+      </w:hyperlink>
+    </w:p>
+    <w:p>
+      <w:pPr>
+        <w:rPr>
+          <w:rFonts w:ascii="Consolas" w:hAnsi="Consolas"/>
+          <w:color w:val="333333"/>
+          <w:sz w:val="18"/>
+          <w:szCs w:val="18"/>
+          <w:shd w:val="clear" w:color="auto" w:fill="FFFFFF"/>
+        </w:rPr>
+      </w:pPr>
+      <w:hyperlink r:id="rId30" w:history="1">
+        <w:r>
+          <w:rPr>
+            <w:rStyle w:val="Hyperlink"/>
+            <w:rFonts w:ascii="Consolas" w:hAnsi="Consolas"/>
+            <w:sz w:val="18"/>
+            <w:szCs w:val="18"/>
+            <w:shd w:val="clear" w:color="auto" w:fill="FFFFFF"/>
+          </w:rPr>
+          <w:t>http://www.youtube.com/watch?v=Ge0LLcLX9mY</w:t>
+        </w:r>
+      </w:hyperlink>
+    </w:p>
     <w:bookmarkEnd w:id="24"/>
     <w:p>
       <w:pPr>
+        <w:rPr>
+          <w:rStyle w:val="Hyperlink"/>
+          <w:lang w:eastAsia="ja-JP"/>
+        </w:rPr>
+      </w:pPr>
+    </w:p>
+    <w:p>
+      <w:pPr>
+        <w:rPr>
+          <w:lang w:eastAsia="ja-JP"/>
+        </w:rPr>
+      </w:pPr>
+    </w:p>
+    <w:p>
+      <w:pPr>
         <w:pStyle w:val="Heading1"/>
       </w:pPr>
-    </w:p>
-    <w:p>
-      <w:pPr>
-        <w:pStyle w:val="Heading1"/>
-      </w:pPr>
       <w:bookmarkStart w:id="25" w:name="_Toc450642095"/>
-      <w:r>
+      <w:bookmarkEnd w:id="23"/>
+      <w:r>
+        <w:lastRenderedPageBreak/>
         <w:t>Code</w:t>
       </w:r>
       <w:bookmarkEnd w:id="25"/>
@@ -12704,7 +12914,6 @@
         <w:rPr>
           <w:highlight w:val="white"/>
         </w:rPr>
-        <w:lastRenderedPageBreak/>
         <w:t>serial_header.h</w:t>
       </w:r>
       <w:bookmarkEnd w:id="29"/>
@@ -12976,6 +13185,7 @@
           <w:szCs w:val="19"/>
           <w:highlight w:val="white"/>
         </w:rPr>
+        <w:lastRenderedPageBreak/>
         <w:tab/>
       </w:r>
       <w:proofErr w:type="gramStart"/>
@@ -15826,7 +16036,6 @@
         <w:rPr>
           <w:highlight w:val="white"/>
         </w:rPr>
-        <w:lastRenderedPageBreak/>
         <w:t>main.c</w:t>
       </w:r>
       <w:bookmarkEnd w:id="30"/>
@@ -16053,6 +16262,7 @@
           <w:szCs w:val="19"/>
           <w:highlight w:val="white"/>
         </w:rPr>
+        <w:lastRenderedPageBreak/>
         <w:t>#include</w:t>
       </w:r>
       <w:r>
@@ -20113,7 +20323,6 @@
           <w:szCs w:val="19"/>
           <w:highlight w:val="white"/>
         </w:rPr>
-        <w:lastRenderedPageBreak/>
         <w:tab/>
       </w:r>
       <w:r>
@@ -20488,6 +20697,7 @@
           <w:szCs w:val="19"/>
           <w:highlight w:val="white"/>
         </w:rPr>
+        <w:lastRenderedPageBreak/>
         <w:t xml:space="preserve"> </w:t>
       </w:r>
     </w:p>
@@ -24137,7 +24347,6 @@
           <w:szCs w:val="19"/>
           <w:highlight w:val="white"/>
         </w:rPr>
-        <w:lastRenderedPageBreak/>
         <w:t>void</w:t>
       </w:r>
       <w:proofErr w:type="gramEnd"/>
@@ -24439,6 +24648,7 @@
           <w:szCs w:val="19"/>
           <w:highlight w:val="white"/>
         </w:rPr>
+        <w:lastRenderedPageBreak/>
         <w:tab/>
       </w:r>
       <w:proofErr w:type="gramStart"/>
@@ -29366,7 +29576,6 @@
           <w:szCs w:val="19"/>
           <w:highlight w:val="white"/>
         </w:rPr>
-        <w:lastRenderedPageBreak/>
         <w:tab/>
       </w:r>
       <w:r>
@@ -29632,6 +29841,7 @@
           <w:szCs w:val="19"/>
           <w:highlight w:val="white"/>
         </w:rPr>
+        <w:lastRenderedPageBreak/>
         <w:tab/>
       </w:r>
       <w:r>
@@ -33043,7 +33253,6 @@
       </w:pPr>
       <w:bookmarkStart w:id="31" w:name="_Toc450642099"/>
       <w:r>
-        <w:lastRenderedPageBreak/>
         <w:t>References</w:t>
       </w:r>
       <w:bookmarkEnd w:id="31"/>
@@ -33061,7 +33270,7 @@
           <w:szCs w:val="20"/>
         </w:rPr>
       </w:pPr>
-      <w:hyperlink r:id="rId29" w:history="1">
+      <w:hyperlink r:id="rId31" w:history="1">
         <w:r>
           <w:rPr>
             <w:rStyle w:val="Hyperlink"/>
@@ -33086,7 +33295,7 @@
           <w:szCs w:val="20"/>
         </w:rPr>
       </w:pPr>
-      <w:hyperlink r:id="rId30" w:history="1">
+      <w:hyperlink r:id="rId32" w:history="1">
         <w:r>
           <w:rPr>
             <w:rStyle w:val="Hyperlink"/>
@@ -33111,7 +33320,7 @@
           <w:szCs w:val="20"/>
         </w:rPr>
       </w:pPr>
-      <w:hyperlink r:id="rId31" w:history="1">
+      <w:hyperlink r:id="rId33" w:history="1">
         <w:r>
           <w:rPr>
             <w:rStyle w:val="Hyperlink"/>
@@ -33136,7 +33345,7 @@
           <w:szCs w:val="20"/>
         </w:rPr>
       </w:pPr>
-      <w:hyperlink r:id="rId32" w:history="1">
+      <w:hyperlink r:id="rId34" w:history="1">
         <w:r>
           <w:rPr>
             <w:rStyle w:val="Hyperlink"/>
@@ -33162,7 +33371,7 @@
           <w:szCs w:val="20"/>
         </w:rPr>
       </w:pPr>
-      <w:hyperlink r:id="rId33" w:history="1">
+      <w:hyperlink r:id="rId35" w:history="1">
         <w:r>
           <w:rPr>
             <w:rStyle w:val="Hyperlink"/>
@@ -33188,7 +33397,7 @@
           <w:szCs w:val="20"/>
         </w:rPr>
       </w:pPr>
-      <w:hyperlink r:id="rId34" w:history="1">
+      <w:hyperlink r:id="rId36" w:history="1">
         <w:r>
           <w:rPr>
             <w:rStyle w:val="Hyperlink"/>
@@ -33225,7 +33434,7 @@
           <w:u w:val="none"/>
         </w:rPr>
       </w:pPr>
-      <w:hyperlink r:id="rId35" w:tgtFrame="_blank" w:history="1">
+      <w:hyperlink r:id="rId37" w:tgtFrame="_blank" w:history="1">
         <w:r>
           <w:rPr>
             <w:rStyle w:val="Hyperlink"/>
@@ -33253,7 +33462,7 @@
           <w:szCs w:val="20"/>
         </w:rPr>
       </w:pPr>
-      <w:hyperlink r:id="rId36" w:history="1">
+      <w:hyperlink r:id="rId38" w:history="1">
         <w:r>
           <w:rPr>
             <w:rStyle w:val="Hyperlink"/>
@@ -36231,7 +36440,7 @@
 </file>
 
 <file path=customXml/itemProps2.xml><?xml version="1.0" encoding="utf-8"?>
-<ds:datastoreItem xmlns:ds="http://schemas.openxmlformats.org/officeDocument/2006/customXml" ds:itemID="{FCC91E6A-186C-4834-A711-2EEDF1663A61}">
+<ds:datastoreItem xmlns:ds="http://schemas.openxmlformats.org/officeDocument/2006/customXml" ds:itemID="{A3408859-550C-4DE3-AF7B-A3A62DF99C3D}">
   <ds:schemaRefs>
     <ds:schemaRef ds:uri="http://schemas.openxmlformats.org/officeDocument/2006/bibliography"/>
   </ds:schemaRefs>

</xml_diff>